<commit_message>
minor time and cv change
</commit_message>
<xml_diff>
--- a/public/Resume_Mahan_Mashoof.docx
+++ b/public/Resume_Mahan_Mashoof.docx
@@ -453,6 +453,15 @@
         </w:rPr>
         <w:t>, Materials UI</w:t>
       </w:r>
+      <w:r>
+        <w:rPr>
+          <w:rStyle w:val="lt-line-clampline"/>
+          <w:rFonts w:cs="Calibri"/>
+          <w:bdr w:val="none" w:sz="0" w:space="0" w:color="auto" w:frame="1"/>
+          <w:shd w:val="clear" w:color="auto" w:fill="FFFFFF"/>
+        </w:rPr>
+        <w:t>, PHP, Laravel</w:t>
+      </w:r>
     </w:p>
     <w:p>
       <w:pPr>
@@ -883,19 +892,8 @@
           <w:szCs w:val="20"/>
           <w:lang w:val="pt-BR"/>
         </w:rPr>
-        <w:t xml:space="preserve"> </w:t>
-      </w:r>
-      <w:proofErr w:type="spellStart"/>
-      <w:r>
-        <w:rPr>
-          <w:color w:val="000000"/>
-          <w:sz w:val="20"/>
-          <w:szCs w:val="20"/>
-          <w:lang w:val="pt-BR"/>
-        </w:rPr>
-        <w:t>ongoing</w:t>
-      </w:r>
-      <w:proofErr w:type="spellEnd"/>
+        <w:t xml:space="preserve"> ongoing</w:t>
+      </w:r>
     </w:p>
     <w:p>
       <w:pPr>
@@ -1061,7 +1059,6 @@
         </w:rPr>
         <w:t xml:space="preserve"> </w:t>
       </w:r>
-      <w:proofErr w:type="spellStart"/>
       <w:r>
         <w:rPr>
           <w:rFonts w:eastAsia="ArialMT" w:cs="Calibri"/>
@@ -1074,15 +1071,7 @@
           <w:rFonts w:eastAsia="ArialMT" w:cs="Calibri"/>
           <w:lang w:val="en-GB" w:eastAsia="en-GB"/>
         </w:rPr>
-        <w:t>uery</w:t>
-      </w:r>
-      <w:proofErr w:type="spellEnd"/>
-      <w:r>
-        <w:rPr>
-          <w:rFonts w:eastAsia="ArialMT" w:cs="Calibri"/>
-          <w:lang w:val="en-GB" w:eastAsia="en-GB"/>
-        </w:rPr>
-        <w:t xml:space="preserve"> </w:t>
+        <w:t xml:space="preserve">uery </w:t>
       </w:r>
       <w:r>
         <w:rPr>
@@ -1157,17 +1146,8 @@
           <w:rFonts w:eastAsia="ArialMT" w:cs="Calibri"/>
           <w:lang w:val="en-GB" w:eastAsia="en-GB"/>
         </w:rPr>
-        <w:t xml:space="preserve">Model tests using </w:t>
-      </w:r>
-      <w:proofErr w:type="spellStart"/>
-      <w:r>
-        <w:rPr>
-          <w:rFonts w:eastAsia="ArialMT" w:cs="Calibri"/>
-          <w:lang w:val="en-GB" w:eastAsia="en-GB"/>
-        </w:rPr>
-        <w:t>Rspec</w:t>
-      </w:r>
-      <w:proofErr w:type="spellEnd"/>
+        <w:t>Model tests using Rspec</w:t>
+      </w:r>
     </w:p>
     <w:p>
       <w:pPr>
@@ -1271,7 +1251,6 @@
         </w:rPr>
         <w:tab/>
       </w:r>
-      <w:proofErr w:type="spellStart"/>
       <w:r>
         <w:rPr>
           <w:rFonts w:eastAsia="ArialMT" w:cs="Calibri"/>
@@ -1279,7 +1258,6 @@
         </w:rPr>
         <w:t>Feb</w:t>
       </w:r>
-      <w:proofErr w:type="spellEnd"/>
       <w:r>
         <w:rPr>
           <w:rFonts w:eastAsia="ArialMT" w:cs="Calibri"/>
@@ -1310,21 +1288,7 @@
             <w:rStyle w:val="Hyperlink"/>
             <w:lang w:val="pt-BR"/>
           </w:rPr>
-          <w:t>http://app.aprovafacil.net/users</w:t>
-        </w:r>
-        <w:r>
-          <w:rPr>
-            <w:rStyle w:val="Hyperlink"/>
-            <w:lang w:val="pt-BR"/>
-          </w:rPr>
-          <w:t>/</w:t>
-        </w:r>
-        <w:r>
-          <w:rPr>
-            <w:rStyle w:val="Hyperlink"/>
-            <w:lang w:val="pt-BR"/>
-          </w:rPr>
-          <w:t>sign_in</w:t>
+          <w:t>http://app.aprovafacil.net/users/sign_in</w:t>
         </w:r>
       </w:hyperlink>
     </w:p>
@@ -1422,7 +1386,6 @@
           <w:szCs w:val="28"/>
         </w:rPr>
       </w:pPr>
-      <w:proofErr w:type="spellStart"/>
       <w:r>
         <w:rPr>
           <w:b/>
@@ -1432,7 +1395,6 @@
         </w:rPr>
         <w:t>Map&amp;Weather</w:t>
       </w:r>
-      <w:proofErr w:type="spellEnd"/>
       <w:r>
         <w:rPr>
           <w:b/>
@@ -1530,17 +1492,8 @@
           <w:rFonts w:eastAsia="ArialMT" w:cs="Calibri"/>
           <w:lang w:val="en-GB" w:eastAsia="en-GB"/>
         </w:rPr>
-        <w:t xml:space="preserve">, </w:t>
-      </w:r>
-      <w:proofErr w:type="spellStart"/>
-      <w:r>
-        <w:rPr>
-          <w:rFonts w:eastAsia="ArialMT" w:cs="Calibri"/>
-          <w:lang w:val="en-GB" w:eastAsia="en-GB"/>
-        </w:rPr>
-        <w:t>Github</w:t>
-      </w:r>
-      <w:proofErr w:type="spellEnd"/>
+        <w:t>, Github</w:t>
+      </w:r>
     </w:p>
     <w:p>
       <w:pPr>
@@ -1573,23 +1526,7 @@
           <w:rFonts w:eastAsia="ArialMT" w:cs="Calibri"/>
           <w:lang w:val="en-GB" w:eastAsia="en-GB"/>
         </w:rPr>
-        <w:t xml:space="preserve"> using </w:t>
-      </w:r>
-      <w:proofErr w:type="spellStart"/>
-      <w:r>
-        <w:rPr>
-          <w:rFonts w:eastAsia="ArialMT" w:cs="Calibri"/>
-          <w:lang w:val="en-GB" w:eastAsia="en-GB"/>
-        </w:rPr>
-        <w:t>Axios</w:t>
-      </w:r>
-      <w:proofErr w:type="spellEnd"/>
-      <w:r>
-        <w:rPr>
-          <w:rFonts w:eastAsia="ArialMT" w:cs="Calibri"/>
-          <w:lang w:val="en-GB" w:eastAsia="en-GB"/>
-        </w:rPr>
-        <w:t xml:space="preserve"> to </w:t>
+        <w:t xml:space="preserve"> using Axios to </w:t>
       </w:r>
       <w:r>
         <w:rPr>
@@ -1603,17 +1540,8 @@
           <w:rFonts w:eastAsia="ArialMT" w:cs="Calibri"/>
           <w:lang w:val="en-GB" w:eastAsia="en-GB"/>
         </w:rPr>
-        <w:t xml:space="preserve">APIs from Google maps and </w:t>
-      </w:r>
-      <w:proofErr w:type="spellStart"/>
-      <w:r>
-        <w:rPr>
-          <w:rFonts w:eastAsia="ArialMT" w:cs="Calibri"/>
-          <w:lang w:val="en-GB" w:eastAsia="en-GB"/>
-        </w:rPr>
-        <w:t>Openweather</w:t>
-      </w:r>
-      <w:proofErr w:type="spellEnd"/>
+        <w:t>APIs from Google maps and Openweather</w:t>
+      </w:r>
     </w:p>
     <w:p>
       <w:pPr>
@@ -1772,17 +1700,8 @@
           <w:rFonts w:eastAsia="ArialMT" w:cs="Calibri"/>
           <w:lang w:val="en-GB" w:eastAsia="en-GB"/>
         </w:rPr>
-        <w:t xml:space="preserve">DOM manipulation using JS E6S, Bootstrap 4 and </w:t>
-      </w:r>
-      <w:proofErr w:type="spellStart"/>
-      <w:r>
-        <w:rPr>
-          <w:rFonts w:eastAsia="ArialMT" w:cs="Calibri"/>
-          <w:lang w:val="en-GB" w:eastAsia="en-GB"/>
-        </w:rPr>
-        <w:t>Github</w:t>
-      </w:r>
-      <w:proofErr w:type="spellEnd"/>
+        <w:t>DOM manipulation using JS E6S, Bootstrap 4 and Github</w:t>
+      </w:r>
     </w:p>
     <w:p>
       <w:pPr>
@@ -1847,25 +1766,14 @@
           <w:szCs w:val="28"/>
         </w:rPr>
       </w:pPr>
-      <w:proofErr w:type="spellStart"/>
-      <w:r>
-        <w:rPr>
-          <w:b/>
-          <w:color w:val="ED7D31"/>
-          <w:sz w:val="28"/>
-          <w:szCs w:val="28"/>
-        </w:rPr>
-        <w:t>Daitya</w:t>
-      </w:r>
-      <w:proofErr w:type="spellEnd"/>
-      <w:r>
-        <w:rPr>
-          <w:b/>
-          <w:color w:val="ED7D31"/>
-          <w:sz w:val="28"/>
-          <w:szCs w:val="28"/>
-        </w:rPr>
-        <w:t xml:space="preserve"> Automotive</w:t>
+      <w:r>
+        <w:rPr>
+          <w:b/>
+          <w:color w:val="ED7D31"/>
+          <w:sz w:val="28"/>
+          <w:szCs w:val="28"/>
+        </w:rPr>
+        <w:t>Daitya Automotive</w:t>
       </w:r>
       <w:r>
         <w:rPr>
@@ -1929,23 +1837,7 @@
           <w:rFonts w:eastAsia="ArialMT" w:cs="Calibri"/>
           <w:lang w:val="en-GB" w:eastAsia="en-GB"/>
         </w:rPr>
-        <w:t xml:space="preserve"> for 16 engineers worldwide at automotive start-up </w:t>
-      </w:r>
-      <w:proofErr w:type="spellStart"/>
-      <w:r>
-        <w:rPr>
-          <w:rFonts w:eastAsia="ArialMT" w:cs="Calibri"/>
-          <w:lang w:val="en-GB" w:eastAsia="en-GB"/>
-        </w:rPr>
-        <w:t>Daitya</w:t>
-      </w:r>
-      <w:proofErr w:type="spellEnd"/>
-      <w:r>
-        <w:rPr>
-          <w:rFonts w:eastAsia="ArialMT" w:cs="Calibri"/>
-          <w:lang w:val="en-GB" w:eastAsia="en-GB"/>
-        </w:rPr>
-        <w:t>, with mission to develop first Indian super sports car, Rudra-HC.</w:t>
+        <w:t xml:space="preserve"> for 16 engineers worldwide at automotive start-up Daitya, with mission to develop first Indian super sports car, Rudra-HC.</w:t>
       </w:r>
     </w:p>
     <w:p>
@@ -2239,17 +2131,8 @@
           <w:rFonts w:eastAsia="ArialMT" w:cs="Calibri"/>
           <w:lang w:val="en-GB" w:eastAsia="en-GB"/>
         </w:rPr>
-        <w:t xml:space="preserve">Versioning in SAP and Windchill </w:t>
-      </w:r>
-      <w:proofErr w:type="spellStart"/>
-      <w:r>
-        <w:rPr>
-          <w:rFonts w:eastAsia="ArialMT" w:cs="Calibri"/>
-          <w:lang w:val="en-GB" w:eastAsia="en-GB"/>
-        </w:rPr>
-        <w:t>PDMLink</w:t>
-      </w:r>
-      <w:proofErr w:type="spellEnd"/>
+        <w:t>Versioning in SAP and Windchill PDMLink</w:t>
+      </w:r>
     </w:p>
     <w:p>
       <w:pPr>
@@ -2271,35 +2154,14 @@
           <w:szCs w:val="28"/>
         </w:rPr>
       </w:pPr>
-      <w:proofErr w:type="spellStart"/>
-      <w:r>
-        <w:rPr>
-          <w:b/>
-          <w:color w:val="ED7D31"/>
-          <w:sz w:val="28"/>
-          <w:szCs w:val="28"/>
-        </w:rPr>
-        <w:t>Orgentec</w:t>
-      </w:r>
-      <w:proofErr w:type="spellEnd"/>
-      <w:r>
-        <w:rPr>
-          <w:b/>
-          <w:color w:val="ED7D31"/>
-          <w:sz w:val="28"/>
-          <w:szCs w:val="28"/>
-        </w:rPr>
-        <w:t xml:space="preserve"> </w:t>
-      </w:r>
-      <w:proofErr w:type="spellStart"/>
-      <w:r>
-        <w:rPr>
-          <w:b/>
-          <w:color w:val="ED7D31"/>
-          <w:sz w:val="28"/>
-          <w:szCs w:val="28"/>
-        </w:rPr>
-        <w:t>Diagnosti</w:t>
+      <w:r>
+        <w:rPr>
+          <w:b/>
+          <w:color w:val="ED7D31"/>
+          <w:sz w:val="28"/>
+          <w:szCs w:val="28"/>
+        </w:rPr>
+        <w:t>Orgentec Diagnosti</w:t>
       </w:r>
       <w:r>
         <w:rPr>
@@ -2319,7 +2181,6 @@
         </w:rPr>
         <w:t>a</w:t>
       </w:r>
-      <w:proofErr w:type="spellEnd"/>
       <w:r>
         <w:rPr>
           <w:b/>
@@ -2777,21 +2638,12 @@
         </w:rPr>
         <w:t xml:space="preserve"> new </w:t>
       </w:r>
-      <w:proofErr w:type="spellStart"/>
-      <w:r>
-        <w:rPr>
-          <w:rFonts w:eastAsia="ArialMT" w:cs="Calibri"/>
-          <w:lang w:val="en-GB" w:eastAsia="en-GB"/>
-        </w:rPr>
-        <w:t>GENtrace</w:t>
-      </w:r>
-      <w:proofErr w:type="spellEnd"/>
-      <w:r>
-        <w:rPr>
-          <w:rFonts w:eastAsia="ArialMT" w:cs="Calibri"/>
-          <w:lang w:val="en-GB" w:eastAsia="en-GB"/>
-        </w:rPr>
-        <w:t xml:space="preserve"> </w:t>
+      <w:r>
+        <w:rPr>
+          <w:rFonts w:eastAsia="ArialMT" w:cs="Calibri"/>
+          <w:lang w:val="en-GB" w:eastAsia="en-GB"/>
+        </w:rPr>
+        <w:t xml:space="preserve">GENtrace </w:t>
       </w:r>
       <w:r>
         <w:rPr>
@@ -3125,7 +2977,6 @@
         </w:rPr>
         <w:t xml:space="preserve">ADB </w:t>
       </w:r>
-      <w:proofErr w:type="spellStart"/>
       <w:r>
         <w:rPr>
           <w:b/>
@@ -3144,7 +2995,6 @@
         </w:rPr>
         <w:t>afegate</w:t>
       </w:r>
-      <w:proofErr w:type="spellEnd"/>
       <w:r>
         <w:rPr>
           <w:b/>
@@ -3437,7 +3287,6 @@
           <w:szCs w:val="28"/>
         </w:rPr>
       </w:pPr>
-      <w:proofErr w:type="spellStart"/>
       <w:r>
         <w:rPr>
           <w:b/>
@@ -3446,17 +3295,7 @@
           <w:szCs w:val="28"/>
         </w:rPr>
         <w:lastRenderedPageBreak/>
-        <w:t>Tacton</w:t>
-      </w:r>
-      <w:proofErr w:type="spellEnd"/>
-      <w:r>
-        <w:rPr>
-          <w:b/>
-          <w:color w:val="ED7D31"/>
-          <w:sz w:val="28"/>
-          <w:szCs w:val="28"/>
-        </w:rPr>
-        <w:t xml:space="preserve"> Systems</w:t>
+        <w:t>Tacton Systems</w:t>
       </w:r>
       <w:r>
         <w:rPr>
@@ -3540,23 +3379,7 @@
           <w:rFonts w:eastAsia="Times New Roman"/>
           <w:color w:val="000000"/>
         </w:rPr>
-        <w:t xml:space="preserve">Application and training of Design automation CPQ </w:t>
-      </w:r>
-      <w:proofErr w:type="spellStart"/>
-      <w:r>
-        <w:rPr>
-          <w:rFonts w:eastAsia="Times New Roman"/>
-          <w:color w:val="000000"/>
-        </w:rPr>
-        <w:t>TactonWorks</w:t>
-      </w:r>
-      <w:proofErr w:type="spellEnd"/>
-      <w:r>
-        <w:rPr>
-          <w:rFonts w:eastAsia="Times New Roman"/>
-          <w:color w:val="000000"/>
-        </w:rPr>
-        <w:t xml:space="preserve"> (parameter-based configurator)</w:t>
+        <w:t>Application and training of Design automation CPQ TactonWorks (parameter-based configurator)</w:t>
       </w:r>
     </w:p>
     <w:p>
@@ -3586,25 +3409,7 @@
           <w:color w:val="000000"/>
           <w:shd w:val="clear" w:color="auto" w:fill="FFFFFF"/>
         </w:rPr>
-        <w:t xml:space="preserve">rovider of </w:t>
-      </w:r>
-      <w:proofErr w:type="spellStart"/>
-      <w:r>
-        <w:rPr>
-          <w:rFonts w:eastAsia="Times New Roman"/>
-          <w:color w:val="000000"/>
-          <w:shd w:val="clear" w:color="auto" w:fill="FFFFFF"/>
-        </w:rPr>
-        <w:t>TactonWorks</w:t>
-      </w:r>
-      <w:proofErr w:type="spellEnd"/>
-      <w:r>
-        <w:rPr>
-          <w:rFonts w:eastAsia="Times New Roman"/>
-          <w:color w:val="000000"/>
-          <w:shd w:val="clear" w:color="auto" w:fill="FFFFFF"/>
-        </w:rPr>
-        <w:t xml:space="preserve"> solutions in various projects, collaborating with multinational sta</w:t>
+        <w:t>rovider of TactonWorks solutions in various projects, collaborating with multinational sta</w:t>
       </w:r>
       <w:r>
         <w:rPr>
@@ -3682,7 +3487,6 @@
           <w:color w:val="000000"/>
         </w:rPr>
       </w:pPr>
-      <w:proofErr w:type="spellStart"/>
       <w:r>
         <w:rPr>
           <w:b/>
@@ -3701,7 +3505,6 @@
         </w:rPr>
         <w:t>dumais</w:t>
       </w:r>
-      <w:proofErr w:type="spellEnd"/>
       <w:r>
         <w:rPr>
           <w:b/>
@@ -4117,27 +3920,7 @@
           <w:szCs w:val="20"/>
         </w:rPr>
         <w:br/>
-        <w:t xml:space="preserve">production a clone of </w:t>
-      </w:r>
-      <w:proofErr w:type="spellStart"/>
-      <w:r>
-        <w:rPr>
-          <w:rFonts w:eastAsia="Times New Roman" w:cs="Arial"/>
-          <w:color w:val="000000"/>
-          <w:sz w:val="20"/>
-          <w:szCs w:val="20"/>
-        </w:rPr>
-        <w:t>AirBnB</w:t>
-      </w:r>
-      <w:proofErr w:type="spellEnd"/>
-      <w:r>
-        <w:rPr>
-          <w:rFonts w:eastAsia="Times New Roman" w:cs="Arial"/>
-          <w:color w:val="000000"/>
-          <w:sz w:val="20"/>
-          <w:szCs w:val="20"/>
-        </w:rPr>
-        <w:t xml:space="preserve"> (http://venuevidivici.herokuapp.com/) and a Rails prototype of </w:t>
+        <w:t xml:space="preserve">production a clone of AirBnB (http://venuevidivici.herokuapp.com/) and a Rails prototype of </w:t>
       </w:r>
       <w:hyperlink r:id="rId11" w:history="1">
         <w:r>
@@ -4877,7 +4660,6 @@
         </w:rPr>
         <w:tab/>
       </w:r>
-      <w:proofErr w:type="spellStart"/>
       <w:r>
         <w:rPr>
           <w:b/>
@@ -4886,18 +4668,7 @@
           <w:sz w:val="20"/>
           <w:szCs w:val="20"/>
         </w:rPr>
-        <w:t>Prevas</w:t>
-      </w:r>
-      <w:proofErr w:type="spellEnd"/>
-      <w:r>
-        <w:rPr>
-          <w:b/>
-          <w:bCs/>
-          <w:color w:val="000000"/>
-          <w:sz w:val="20"/>
-          <w:szCs w:val="20"/>
-        </w:rPr>
-        <w:t xml:space="preserve"> AB</w:t>
+        <w:t>Prevas AB</w:t>
       </w:r>
       <w:r>
         <w:rPr>

</xml_diff>

<commit_message>
cv & link update
</commit_message>
<xml_diff>
--- a/public/Resume_Mahan_Mashoof.docx
+++ b/public/Resume_Mahan_Mashoof.docx
@@ -1574,15 +1574,46 @@
         </w:rPr>
         <w:tab/>
       </w:r>
-      <w:hyperlink r:id="rId9" w:history="1">
-        <w:r>
-          <w:rPr>
-            <w:rStyle w:val="Hyperlink"/>
-            <w:lang w:val="pt-BR"/>
-          </w:rPr>
-          <w:t>https://site-inova.herokuapp.com/</w:t>
-        </w:r>
-      </w:hyperlink>
+      <w:r>
+        <w:fldChar w:fldCharType="begin"/>
+      </w:r>
+      <w:r>
+        <w:rPr>
+          <w:lang w:val="pt-BR"/>
+        </w:rPr>
+        <w:instrText xml:space="preserve"> HYPERLINK "</w:instrText>
+      </w:r>
+      <w:r>
+        <w:rPr>
+          <w:lang w:val="pt-BR"/>
+        </w:rPr>
+        <w:instrText>http://inovaimobiliaria.net/</w:instrText>
+      </w:r>
+      <w:r>
+        <w:rPr>
+          <w:lang w:val="pt-BR"/>
+        </w:rPr>
+        <w:instrText xml:space="preserve">" </w:instrText>
+      </w:r>
+      <w:r>
+        <w:fldChar w:fldCharType="separate"/>
+      </w:r>
+      <w:r>
+        <w:rPr>
+          <w:rStyle w:val="Hyperlink"/>
+          <w:lang w:val="pt-BR"/>
+        </w:rPr>
+        <w:t>http://inovaimobiliaria.net/</w:t>
+      </w:r>
+      <w:r>
+        <w:fldChar w:fldCharType="end"/>
+      </w:r>
+      <w:r>
+        <w:rPr>
+          <w:lang w:val="pt-BR"/>
+        </w:rPr>
+        <w:t xml:space="preserve"> </w:t>
+      </w:r>
       <w:r>
         <w:rPr>
           <w:lang w:val="pt-BR"/>
@@ -1777,7 +1808,7 @@
         </w:rPr>
         <w:tab/>
       </w:r>
-      <w:hyperlink r:id="rId10" w:history="1">
+      <w:hyperlink r:id="rId9" w:history="1">
         <w:r>
           <w:rPr>
             <w:rStyle w:val="Hyperlink"/>
@@ -4261,7 +4292,7 @@
         </w:rPr>
         <w:t xml:space="preserve"> (http://venuevidivici.herokuapp.com/) and a Rails prototype of </w:t>
       </w:r>
-      <w:hyperlink r:id="rId11" w:history="1">
+      <w:hyperlink r:id="rId10" w:history="1">
         <w:r>
           <w:rPr>
             <w:rStyle w:val="Hyperlink"/>

</xml_diff>